<commit_message>
I modified some code so that it is no longer necessary to compile with /assume:realloc_lhs in IVF 12. Required a manual change to ED_Types and SrvD_Types files (Input_ExtrapInterp). Updated the web with these changes.
git-svn-id: https://windsvn2.nrel.gov/FAST/branches/BJonkman@304 10acb478-4768-415a-8850-bacdb5912d4d

Former-commit-id: 54d59902d61c73beef948dd1ba3c33431163fb31
</commit_message>
<xml_diff>
--- a/README_FAST8.docx
+++ b/README_FAST8.docx
@@ -597,8 +597,6 @@
             <w:r>
               <w:t>c</w:t>
             </w:r>
-            <w:bookmarkStart w:id="0" w:name="_GoBack"/>
-            <w:bookmarkEnd w:id="0"/>
             <w:r>
               <w:t>-bjj</w:t>
             </w:r>
@@ -683,11 +681,11 @@
       <w:pPr>
         <w:pStyle w:val="Heading2"/>
       </w:pPr>
-      <w:bookmarkStart w:id="1" w:name="_Ref352702959"/>
+      <w:bookmarkStart w:id="0" w:name="_Ref352702959"/>
       <w:r>
         <w:t>Limitations</w:t>
       </w:r>
-      <w:bookmarkEnd w:id="1"/>
+      <w:bookmarkEnd w:id="0"/>
     </w:p>
     <w:p>
       <w:r>
@@ -983,11 +981,11 @@
       <w:pPr>
         <w:pStyle w:val="Heading2"/>
       </w:pPr>
-      <w:bookmarkStart w:id="2" w:name="_Ref352670793"/>
+      <w:bookmarkStart w:id="1" w:name="_Ref352670793"/>
       <w:r>
         <w:t>Converting from FAST v7.x to FAST v8.00.x</w:t>
       </w:r>
-      <w:bookmarkEnd w:id="2"/>
+      <w:bookmarkEnd w:id="1"/>
     </w:p>
     <w:p>
       <w:r>
@@ -1437,7 +1435,13 @@
         <w:t xml:space="preserve"> used there</w:t>
       </w:r>
       <w:r>
-        <w:t xml:space="preserve"> (you will need to add an option for pre-processing the source files so that the NWTC Library will compile).</w:t>
+        <w:t xml:space="preserve"> (you will need to add an option for pre-processing the source files so that the NWTC Library will compile</w:t>
+      </w:r>
+      <w:r>
+        <w:t>)</w:t>
+      </w:r>
+      <w:r>
+        <w:t>.</w:t>
       </w:r>
     </w:p>
     <w:p>
@@ -1461,6 +1465,38 @@
       <w:r>
         <w:t>Note: the current version of the Registry (Rev276) contains a bug, forcing the developer to manually remove unbalanced parenthesis in the ElastoDyn_Types.f90 file’s ED_Input_ExtrapInterp routine for all the input variables that have 3 array dimensions.</w:t>
       </w:r>
+      <w:r>
+        <w:t xml:space="preserve"> This routine also requires the </w:t>
+      </w:r>
+      <w:r>
+        <w:t>/assume:realloc_lhs</w:t>
+      </w:r>
+      <w:r>
+        <w:t xml:space="preserve"> </w:t>
+      </w:r>
+      <w:r>
+        <w:t xml:space="preserve">compile </w:t>
+      </w:r>
+      <w:r>
+        <w:t xml:space="preserve">switch </w:t>
+      </w:r>
+      <w:r>
+        <w:t xml:space="preserve">available </w:t>
+      </w:r>
+      <w:r>
+        <w:t>in IVF 12</w:t>
+      </w:r>
+      <w:r>
+        <w:t xml:space="preserve"> (or another manual change to the </w:t>
+      </w:r>
+      <w:r>
+        <w:t>ED_Input_ExtrapInterp</w:t>
+      </w:r>
+      <w:r>
+        <w:t xml:space="preserve"> routine).</w:t>
+      </w:r>
+      <w:bookmarkStart w:id="2" w:name="_GoBack"/>
+      <w:bookmarkEnd w:id="2"/>
     </w:p>
     <w:p>
       <w:pPr>
@@ -3385,7 +3421,7 @@
 </file>
 
 <file path=customXml/itemProps1.xml><?xml version="1.0" encoding="utf-8"?>
-<ds:datastoreItem xmlns:ds="http://schemas.openxmlformats.org/officeDocument/2006/customXml" ds:itemID="{9F465DD4-4419-49D0-93B8-45719AFD6E45}">
+<ds:datastoreItem xmlns:ds="http://schemas.openxmlformats.org/officeDocument/2006/customXml" ds:itemID="{E4643D36-84E9-479D-A36C-18DBB9B76C8A}">
   <ds:schemaRefs>
     <ds:schemaRef ds:uri="http://schemas.openxmlformats.org/officeDocument/2006/bibliography"/>
   </ds:schemaRefs>

</xml_diff>

<commit_message>
Moved 5-MW Baseline Onshore turbine (NRELOffshrBsline5MW_Onshore) to CertTest -> Test18. Removed duplicate AeroData and unused PlatformDesigns folders from 5MWTestCases Reorganized some of the certtest folder. I added a switch on the FC command in CertTest.bat per Greg H.'s recommendation (easier comparisons) I added a comment in README_FAST8.docx, which indicates that people should watch out for their time step in the new version (hopefully will get fixed with better glue code) I added fixed a comment in the template input file for ServoDyn. I renamed the *.fsm files in the CertTest/TstFiles folder to *_ElastoDyn.sum
git-svn-id: https://windsvn2.nrel.gov/FAST/branches/BJonkman@345 10acb478-4768-415a-8850-bacdb5912d4d

Former-commit-id: 790476e5b7a34a8842f86080afdb74fa5e0c9940
</commit_message>
<xml_diff>
--- a/README_FAST8.docx
+++ b/README_FAST8.docx
@@ -130,30 +130,14 @@
       <w:r>
         <w:t xml:space="preserve">Figure </w:t>
       </w:r>
-      <w:r>
-        <w:fldChar w:fldCharType="begin"/>
-      </w:r>
-      <w:r>
-        <w:instrText xml:space="preserve"> SEQ </w:instrText>
-      </w:r>
-      <w:r>
-        <w:instrText xml:space="preserve">Figure \* ARABIC </w:instrText>
-      </w:r>
-      <w:r>
-        <w:fldChar w:fldCharType="separate"/>
-      </w:r>
-      <w:r>
-        <w:rPr>
-          <w:noProof/>
-        </w:rPr>
-        <w:t>1</w:t>
-      </w:r>
-      <w:r>
-        <w:rPr>
-          <w:noProof/>
-        </w:rPr>
-        <w:fldChar w:fldCharType="end"/>
-      </w:r>
+      <w:fldSimple w:instr=" SEQ Figure \* ARABIC ">
+        <w:r>
+          <w:rPr>
+            <w:noProof/>
+          </w:rPr>
+          <w:t>1</w:t>
+        </w:r>
+      </w:fldSimple>
       <w:r>
         <w:t>: Architectural Comparison of FAST 7 and FAST 8</w:t>
       </w:r>
@@ -1406,6 +1390,24 @@
     </w:p>
     <w:p>
       <w:pPr>
+        <w:pStyle w:val="Heading3"/>
+      </w:pPr>
+      <w:r>
+        <w:t>Model Time Steps</w:t>
+      </w:r>
+    </w:p>
+    <w:p>
+      <w:r>
+        <w:t xml:space="preserve">Please note that due to some of the changes in the coupling scheme of FAST v8, you may need to change the time steps in your existing models. (Currently, we use lock-step coupling, so ElastoDyn, ServoDyn, and FAST must have the same time step.) For example, we have noticed that the NREL 5-MW Baseline model must use </w:t>
+      </w:r>
+      <w:bookmarkStart w:id="2" w:name="_GoBack"/>
+      <w:bookmarkEnd w:id="2"/>
+      <w:r>
+        <w:t>a much smaller time step.</w:t>
+      </w:r>
+    </w:p>
+    <w:p>
+      <w:pPr>
         <w:pStyle w:val="Heading2"/>
       </w:pPr>
       <w:r>
@@ -1472,31 +1474,8 @@
         <w:t>/assume:realloc_lhs</w:t>
       </w:r>
       <w:r>
-        <w:t xml:space="preserve"> </w:t>
-      </w:r>
-      <w:r>
-        <w:t xml:space="preserve">compile </w:t>
-      </w:r>
-      <w:r>
-        <w:t xml:space="preserve">switch </w:t>
-      </w:r>
-      <w:r>
-        <w:t xml:space="preserve">available </w:t>
-      </w:r>
-      <w:r>
-        <w:t>in IVF 12</w:t>
-      </w:r>
-      <w:r>
-        <w:t xml:space="preserve"> (or another manual change to the </w:t>
-      </w:r>
-      <w:r>
-        <w:t>ED_Input_ExtrapInterp</w:t>
-      </w:r>
-      <w:r>
-        <w:t xml:space="preserve"> routine).</w:t>
-      </w:r>
-      <w:bookmarkStart w:id="2" w:name="_GoBack"/>
-      <w:bookmarkEnd w:id="2"/>
+        <w:t xml:space="preserve"> compile switch available in IVF 12 (or another manual change to the ED_Input_ExtrapInterp routine).</w:t>
+      </w:r>
     </w:p>
     <w:p>
       <w:pPr>
@@ -1563,27 +1542,14 @@
       <w:r>
         <w:t xml:space="preserve">Figure </w:t>
       </w:r>
-      <w:r>
-        <w:fldChar w:fldCharType="begin"/>
-      </w:r>
-      <w:r>
-        <w:instrText xml:space="preserve"> SEQ Figure \* ARABIC </w:instrText>
-      </w:r>
-      <w:r>
-        <w:fldChar w:fldCharType="separate"/>
-      </w:r>
-      <w:r>
-        <w:rPr>
-          <w:noProof/>
-        </w:rPr>
-        <w:t>2</w:t>
-      </w:r>
-      <w:r>
-        <w:rPr>
-          <w:noProof/>
-        </w:rPr>
-        <w:fldChar w:fldCharType="end"/>
-      </w:r>
+      <w:fldSimple w:instr=" SEQ Figure \* ARABIC ">
+        <w:r>
+          <w:rPr>
+            <w:noProof/>
+          </w:rPr>
+          <w:t>2</w:t>
+        </w:r>
+      </w:fldSimple>
       <w:bookmarkEnd w:id="3"/>
       <w:r>
         <w:t>: Summary of Input and Output Files for FAST v8.00.00a-bjj</w:t>
@@ -3421,7 +3387,7 @@
 </file>
 
 <file path=customXml/itemProps1.xml><?xml version="1.0" encoding="utf-8"?>
-<ds:datastoreItem xmlns:ds="http://schemas.openxmlformats.org/officeDocument/2006/customXml" ds:itemID="{E4643D36-84E9-479D-A36C-18DBB9B76C8A}">
+<ds:datastoreItem xmlns:ds="http://schemas.openxmlformats.org/officeDocument/2006/customXml" ds:itemID="{A16B5E4E-B864-404E-BB60-2912352B8825}">
   <ds:schemaRefs>
     <ds:schemaRef ds:uri="http://schemas.openxmlformats.org/officeDocument/2006/bibliography"/>
   </ds:schemaRefs>

</xml_diff>

<commit_message>
+ Updated certtest/TstFiles. Had to modify my IVF optimization settings because of strange behavior in Release mode (test 7 gave NaNs in the output after 25.3 s though it ran to completion). Will need to figure that out... + updated labels in map input files + modified compile_fast to run on other people's machines (registry had issues with my personal paths) + made some improvements in certtest.bat + fixed typo in FAST input files + added check that TeetCDm wasn't allowed in ED + updated warning text about BladedDLLInterface in SrvD
git-svn-id: https://windsvn2.nrel.gov/FAST/branches/BJonkman@535 10acb478-4768-415a-8850-bacdb5912d4d

Former-commit-id: 0f0b86a971bcb31dec89a5efcd4d0b88460805bb
</commit_message>
<xml_diff>
--- a/README_FAST8.docx
+++ b/README_FAST8.docx
@@ -130,14 +130,30 @@
       <w:r>
         <w:t xml:space="preserve">Figure </w:t>
       </w:r>
-      <w:fldSimple w:instr=" SEQ Figure \* ARABIC ">
-        <w:r>
-          <w:rPr>
-            <w:noProof/>
-          </w:rPr>
-          <w:t>1</w:t>
-        </w:r>
-      </w:fldSimple>
+      <w:r>
+        <w:fldChar w:fldCharType="begin"/>
+      </w:r>
+      <w:r>
+        <w:instrText xml:space="preserve"> SEQ </w:instrText>
+      </w:r>
+      <w:r>
+        <w:instrText xml:space="preserve">Figure \* ARABIC </w:instrText>
+      </w:r>
+      <w:r>
+        <w:fldChar w:fldCharType="separate"/>
+      </w:r>
+      <w:r>
+        <w:rPr>
+          <w:noProof/>
+        </w:rPr>
+        <w:t>1</w:t>
+      </w:r>
+      <w:r>
+        <w:rPr>
+          <w:noProof/>
+        </w:rPr>
+        <w:fldChar w:fldCharType="end"/>
+      </w:r>
       <w:r>
         <w:t>: Architectural Comparison of FAST 7 and FAST 8</w:t>
       </w:r>
@@ -191,8 +207,13 @@
           <w:numId w:val="2"/>
         </w:numPr>
       </w:pPr>
-      <w:r>
-        <w:t xml:space="preserve">ElastoDyn </w:t>
+      <w:proofErr w:type="spellStart"/>
+      <w:r>
+        <w:t>ElastoDyn</w:t>
+      </w:r>
+      <w:proofErr w:type="spellEnd"/>
+      <w:r>
+        <w:t xml:space="preserve"> </w:t>
       </w:r>
       <w:r>
         <w:t>models the structural</w:t>
@@ -215,8 +236,13 @@
           <w:numId w:val="2"/>
         </w:numPr>
       </w:pPr>
-      <w:r>
-        <w:t xml:space="preserve">ServoDyn models the controls </w:t>
+      <w:proofErr w:type="spellStart"/>
+      <w:r>
+        <w:t>ServoDyn</w:t>
+      </w:r>
+      <w:proofErr w:type="spellEnd"/>
+      <w:r>
+        <w:t xml:space="preserve"> models the controls </w:t>
       </w:r>
       <w:r>
         <w:t xml:space="preserve">and electrical drive </w:t>
@@ -355,9 +381,11 @@
             <w:tcW w:w="1842" w:type="pct"/>
           </w:tcPr>
           <w:p>
+            <w:proofErr w:type="spellStart"/>
             <w:r>
               <w:t>ElastoDyn</w:t>
             </w:r>
+            <w:proofErr w:type="spellEnd"/>
           </w:p>
         </w:tc>
         <w:tc>
@@ -395,9 +423,11 @@
             <w:tcW w:w="1842" w:type="pct"/>
           </w:tcPr>
           <w:p>
+            <w:proofErr w:type="spellStart"/>
             <w:r>
               <w:t>ServoDyn</w:t>
             </w:r>
+            <w:proofErr w:type="spellEnd"/>
           </w:p>
         </w:tc>
         <w:tc>
@@ -478,9 +508,11 @@
             <w:tcW w:w="1842" w:type="pct"/>
           </w:tcPr>
           <w:p>
+            <w:proofErr w:type="spellStart"/>
             <w:r>
               <w:t>InflowWind</w:t>
             </w:r>
+            <w:proofErr w:type="spellEnd"/>
           </w:p>
         </w:tc>
         <w:tc>
@@ -521,9 +553,11 @@
             <w:tcW w:w="1842" w:type="pct"/>
           </w:tcPr>
           <w:p>
+            <w:proofErr w:type="spellStart"/>
             <w:r>
               <w:t>HydroDyn</w:t>
             </w:r>
+            <w:proofErr w:type="spellEnd"/>
           </w:p>
         </w:tc>
         <w:tc>
@@ -603,8 +637,21 @@
     </w:tbl>
     <w:p/>
     <w:p>
-      <w:r>
-        <w:t xml:space="preserve">ElastoDyn, ServoDyn, and </w:t>
+      <w:proofErr w:type="spellStart"/>
+      <w:r>
+        <w:t>ElastoDyn</w:t>
+      </w:r>
+      <w:proofErr w:type="spellEnd"/>
+      <w:r>
+        <w:t xml:space="preserve">, </w:t>
+      </w:r>
+      <w:proofErr w:type="spellStart"/>
+      <w:r>
+        <w:t>ServoDyn</w:t>
+      </w:r>
+      <w:proofErr w:type="spellEnd"/>
+      <w:r>
+        <w:t xml:space="preserve">, and </w:t>
       </w:r>
       <w:r>
         <w:t xml:space="preserve">FAST have their own input files; see </w:t>
@@ -652,7 +699,23 @@
         <w:fldChar w:fldCharType="end"/>
       </w:r>
       <w:r>
-        <w:t xml:space="preserve">” of this document. Please do not attempt to modify your input files for HydroDyn v1.01.02a-bjj. Work on a new version of HydroDyn has been completed, and we will modify the FAST glue-code to use that version </w:t>
+        <w:t xml:space="preserve">” of this document. Please do not attempt to modify your input files for </w:t>
+      </w:r>
+      <w:proofErr w:type="spellStart"/>
+      <w:r>
+        <w:t>HydroDyn</w:t>
+      </w:r>
+      <w:proofErr w:type="spellEnd"/>
+      <w:r>
+        <w:t xml:space="preserve"> v1.01.02a-bjj. Work on a new version of </w:t>
+      </w:r>
+      <w:proofErr w:type="spellStart"/>
+      <w:r>
+        <w:t>HydroDyn</w:t>
+      </w:r>
+      <w:proofErr w:type="spellEnd"/>
+      <w:r>
+        <w:t xml:space="preserve"> has been completed, and we will modify the FAST glue-code to use that version </w:t>
       </w:r>
       <w:r>
         <w:t xml:space="preserve">(with very different input files) </w:t>
@@ -727,7 +790,12 @@
         </w:numPr>
       </w:pPr>
       <w:r>
-        <w:t>No gearbox friction</w:t>
+        <w:t>No gearbox frictio</w:t>
+      </w:r>
+      <w:bookmarkStart w:id="1" w:name="_GoBack"/>
+      <w:bookmarkEnd w:id="1"/>
+      <w:r>
+        <w:t>n</w:t>
       </w:r>
     </w:p>
     <w:p>
@@ -787,7 +855,15 @@
         </w:numPr>
       </w:pPr>
       <w:r>
-        <w:t>No Simulink or LabVIEW interface</w:t>
+        <w:t xml:space="preserve">No Simulink or </w:t>
+      </w:r>
+      <w:proofErr w:type="spellStart"/>
+      <w:r>
+        <w:t>LabVIEW</w:t>
+      </w:r>
+      <w:proofErr w:type="spellEnd"/>
+      <w:r>
+        <w:t xml:space="preserve"> interface</w:t>
       </w:r>
     </w:p>
     <w:p>
@@ -797,6 +873,9 @@
           <w:ilvl w:val="0"/>
           <w:numId w:val="4"/>
         </w:numPr>
+        <w:rPr>
+          <w:ins w:id="2" w:author="Bonnie Jonkman" w:date="2013-10-02T13:30:00Z"/>
+        </w:rPr>
       </w:pPr>
       <w:r>
         <w:t>User-defined routines not yet in framework</w:t>
@@ -804,10 +883,69 @@
     </w:p>
     <w:p>
       <w:pPr>
+        <w:pStyle w:val="ListParagraph"/>
+        <w:numPr>
+          <w:ilvl w:val="0"/>
+          <w:numId w:val="4"/>
+        </w:numPr>
+        <w:rPr>
+          <w:ins w:id="3" w:author="Bonnie Jonkman" w:date="2013-10-02T13:31:00Z"/>
+        </w:rPr>
+      </w:pPr>
+      <w:proofErr w:type="spellStart"/>
+      <w:ins w:id="4" w:author="Bonnie Jonkman" w:date="2013-10-02T13:30:00Z">
+        <w:r>
+          <w:t>MulTabLoc</w:t>
+        </w:r>
+        <w:proofErr w:type="spellEnd"/>
+        <w:r>
+          <w:t xml:space="preserve"> is no longer </w:t>
+        </w:r>
+      </w:ins>
+      <w:ins w:id="5" w:author="Bonnie Jonkman" w:date="2013-10-02T13:31:00Z">
+        <w:r>
+          <w:t>available</w:t>
+        </w:r>
+      </w:ins>
+      <w:ins w:id="6" w:author="Bonnie Jonkman" w:date="2013-10-02T13:30:00Z">
+        <w:r>
+          <w:t xml:space="preserve"> </w:t>
+        </w:r>
+      </w:ins>
+      <w:ins w:id="7" w:author="Bonnie Jonkman" w:date="2013-10-02T13:31:00Z">
+        <w:r>
+          <w:t>for AeroDyn</w:t>
+        </w:r>
+      </w:ins>
+    </w:p>
+    <w:p>
+      <w:pPr>
+        <w:pStyle w:val="ListParagraph"/>
+        <w:numPr>
+          <w:ilvl w:val="0"/>
+          <w:numId w:val="4"/>
+        </w:numPr>
+      </w:pPr>
+      <w:ins w:id="8" w:author="Bonnie Jonkman" w:date="2013-10-02T13:31:00Z">
+        <w:r>
+          <w:lastRenderedPageBreak/>
+          <w:t xml:space="preserve">AeroDyn and </w:t>
+        </w:r>
+        <w:proofErr w:type="spellStart"/>
+        <w:r>
+          <w:t>InflowWind</w:t>
+        </w:r>
+        <w:proofErr w:type="spellEnd"/>
+        <w:r>
+          <w:t xml:space="preserve"> modules need further work …</w:t>
+        </w:r>
+      </w:ins>
+    </w:p>
+    <w:p>
+      <w:pPr>
         <w:pStyle w:val="Heading2"/>
       </w:pPr>
       <w:r>
-        <w:lastRenderedPageBreak/>
         <w:t>Future Work</w:t>
       </w:r>
     </w:p>
@@ -833,10 +971,15 @@
           <w:ilvl w:val="0"/>
           <w:numId w:val="1"/>
         </w:numPr>
-      </w:pPr>
-      <w:r>
-        <w:t>HydroDyn has been converted to the new framework, but needs to be linked into FAST v8.</w:t>
-      </w:r>
+        <w:rPr>
+          <w:del w:id="9" w:author="Bonnie Jonkman" w:date="2013-10-02T13:31:00Z"/>
+        </w:rPr>
+      </w:pPr>
+      <w:del w:id="10" w:author="Bonnie Jonkman" w:date="2013-10-02T13:31:00Z">
+        <w:r>
+          <w:delText>HydroDyn has been converted to the new framework, but needs to be linked into FAST v8.</w:delText>
+        </w:r>
+      </w:del>
     </w:p>
     <w:p>
       <w:pPr>
@@ -846,8 +989,13 @@
           <w:numId w:val="1"/>
         </w:numPr>
       </w:pPr>
-      <w:r>
-        <w:t>InflowWind has partially been converted to the new framework, but needs to be linked into FAST v8.</w:t>
+      <w:proofErr w:type="spellStart"/>
+      <w:r>
+        <w:t>InflowWind</w:t>
+      </w:r>
+      <w:proofErr w:type="spellEnd"/>
+      <w:r>
+        <w:t xml:space="preserve"> has partially been converted to the new framework, but needs to be linked into FAST v8.</w:t>
       </w:r>
     </w:p>
     <w:p>
@@ -861,8 +1009,13 @@
       <w:r>
         <w:t xml:space="preserve">The new </w:t>
       </w:r>
-      <w:r>
-        <w:t xml:space="preserve">SubDyn </w:t>
+      <w:proofErr w:type="spellStart"/>
+      <w:r>
+        <w:t>SubDyn</w:t>
+      </w:r>
+      <w:proofErr w:type="spellEnd"/>
+      <w:r>
+        <w:t xml:space="preserve"> </w:t>
       </w:r>
       <w:r>
         <w:t xml:space="preserve">module </w:t>
@@ -881,10 +1034,15 @@
           <w:ilvl w:val="0"/>
           <w:numId w:val="1"/>
         </w:numPr>
-      </w:pPr>
-      <w:r>
-        <w:t>The new MAP module needs to be incorporated into FAST v8.</w:t>
-      </w:r>
+        <w:rPr>
+          <w:del w:id="11" w:author="Bonnie Jonkman" w:date="2013-10-02T13:31:00Z"/>
+        </w:rPr>
+      </w:pPr>
+      <w:del w:id="12" w:author="Bonnie Jonkman" w:date="2013-10-02T13:31:00Z">
+        <w:r>
+          <w:delText>The new MAP module needs to be incorporated into FAST v8.</w:delText>
+        </w:r>
+      </w:del>
     </w:p>
     <w:p>
       <w:pPr>
@@ -912,8 +1070,21 @@
           <w:numId w:val="1"/>
         </w:numPr>
       </w:pPr>
-      <w:r>
-        <w:t>ElastoDyn will have a separate discretization scheme (currently uses AeroDyn’s)</w:t>
+      <w:proofErr w:type="spellStart"/>
+      <w:r>
+        <w:t>ElastoDyn</w:t>
+      </w:r>
+      <w:proofErr w:type="spellEnd"/>
+      <w:r>
+        <w:t xml:space="preserve"> will have a separate discretization scheme (currently uses </w:t>
+      </w:r>
+      <w:proofErr w:type="spellStart"/>
+      <w:r>
+        <w:t>AeroDyn’s</w:t>
+      </w:r>
+      <w:proofErr w:type="spellEnd"/>
+      <w:r>
+        <w:t>)</w:t>
       </w:r>
       <w:r>
         <w:t>.</w:t>
@@ -965,21 +1136,42 @@
       <w:pPr>
         <w:pStyle w:val="Heading2"/>
       </w:pPr>
-      <w:bookmarkStart w:id="1" w:name="_Ref352670793"/>
+      <w:bookmarkStart w:id="13" w:name="_Ref352670793"/>
       <w:r>
         <w:t>Converting from FAST v7.x to FAST v8.00.x</w:t>
       </w:r>
-      <w:bookmarkEnd w:id="1"/>
+      <w:bookmarkEnd w:id="13"/>
     </w:p>
     <w:p>
       <w:r>
         <w:t>We have created template input files for</w:t>
       </w:r>
       <w:r>
-        <w:t xml:space="preserve"> FAST v8.00.00a-bjj, ElastoDyn v1.00.00a-bjj, and ServoDyn v1.00.00a-bjj. These template files can be found in the </w:t>
-      </w:r>
-      <w:r>
-        <w:t xml:space="preserve">Matlab </w:t>
+        <w:t xml:space="preserve"> FAST v8.00.00a-bjj, </w:t>
+      </w:r>
+      <w:proofErr w:type="spellStart"/>
+      <w:r>
+        <w:t>ElastoDyn</w:t>
+      </w:r>
+      <w:proofErr w:type="spellEnd"/>
+      <w:r>
+        <w:t xml:space="preserve"> v1.00.00a-bjj, and </w:t>
+      </w:r>
+      <w:proofErr w:type="spellStart"/>
+      <w:r>
+        <w:t>ServoDyn</w:t>
+      </w:r>
+      <w:proofErr w:type="spellEnd"/>
+      <w:r>
+        <w:t xml:space="preserve"> v1.00.00a-bjj. These template files can be found in the </w:t>
+      </w:r>
+      <w:proofErr w:type="spellStart"/>
+      <w:r>
+        <w:t>Matlab</w:t>
+      </w:r>
+      <w:proofErr w:type="spellEnd"/>
+      <w:r>
+        <w:t xml:space="preserve"> </w:t>
       </w:r>
       <w:r>
         <w:t xml:space="preserve">Simulation Toolbox that is now included in the FAST archive:  </w:t>
@@ -1011,8 +1203,21 @@
         <w:t>The primary FAST input file has been converted to primary input files fo</w:t>
       </w:r>
       <w:r>
-        <w:t>r FAST, ElastoDyn, and ServoDyn</w:t>
-      </w:r>
+        <w:t xml:space="preserve">r FAST, </w:t>
+      </w:r>
+      <w:proofErr w:type="spellStart"/>
+      <w:r>
+        <w:t>ElastoDyn</w:t>
+      </w:r>
+      <w:proofErr w:type="spellEnd"/>
+      <w:r>
+        <w:t xml:space="preserve">, and </w:t>
+      </w:r>
+      <w:proofErr w:type="spellStart"/>
+      <w:r>
+        <w:t>ServoDyn</w:t>
+      </w:r>
+      <w:proofErr w:type="spellEnd"/>
       <w:r>
         <w:t xml:space="preserve"> and some of the inputs have been reordered</w:t>
       </w:r>
@@ -1029,10 +1234,26 @@
         <w:t xml:space="preserve">The FAST Platform file has been eliminated, with some of the inputs </w:t>
       </w:r>
       <w:r>
-        <w:t>now part of the ElastoDyn primary input file</w:t>
-      </w:r>
-      <w:r>
-        <w:t xml:space="preserve"> and some of the inputs now part of HydroDyn’s input file</w:t>
+        <w:t xml:space="preserve">now part of the </w:t>
+      </w:r>
+      <w:proofErr w:type="spellStart"/>
+      <w:r>
+        <w:t>ElastoDyn</w:t>
+      </w:r>
+      <w:proofErr w:type="spellEnd"/>
+      <w:r>
+        <w:t xml:space="preserve"> primary input file</w:t>
+      </w:r>
+      <w:r>
+        <w:t xml:space="preserve"> and some of the inputs now part of </w:t>
+      </w:r>
+      <w:proofErr w:type="spellStart"/>
+      <w:r>
+        <w:t>HydroDyn’s</w:t>
+      </w:r>
+      <w:proofErr w:type="spellEnd"/>
+      <w:r>
+        <w:t xml:space="preserve"> input file</w:t>
       </w:r>
     </w:p>
     <w:p>
@@ -1091,15 +1312,22 @@
           <w:numId w:val="3"/>
         </w:numPr>
       </w:pPr>
+      <w:proofErr w:type="spellStart"/>
       <w:r>
         <w:t>PtfmLdMod</w:t>
       </w:r>
+      <w:proofErr w:type="spellEnd"/>
       <w:r>
         <w:t xml:space="preserve"> has </w:t>
       </w:r>
       <w:r>
-        <w:t>been converted to CompUsrPtfmLd</w:t>
-      </w:r>
+        <w:t xml:space="preserve">been converted to </w:t>
+      </w:r>
+      <w:proofErr w:type="spellStart"/>
+      <w:r>
+        <w:t>CompUsrPtfmLd</w:t>
+      </w:r>
+      <w:proofErr w:type="spellEnd"/>
     </w:p>
     <w:p>
       <w:pPr>
@@ -1109,15 +1337,19 @@
           <w:numId w:val="3"/>
         </w:numPr>
       </w:pPr>
+      <w:proofErr w:type="spellStart"/>
       <w:r>
         <w:t>TwrLdMod</w:t>
       </w:r>
+      <w:proofErr w:type="spellEnd"/>
       <w:r>
         <w:t xml:space="preserve"> has been converted to </w:t>
       </w:r>
+      <w:proofErr w:type="spellStart"/>
       <w:r>
         <w:t>CompUserTwrLd</w:t>
       </w:r>
+      <w:proofErr w:type="spellEnd"/>
     </w:p>
     <w:p>
       <w:pPr>
@@ -1139,9 +1371,35 @@
           <w:numId w:val="3"/>
         </w:numPr>
       </w:pPr>
-      <w:r>
-        <w:t>PtfmCM is now PtfmCMzt, with PtfmCMzt = -PtfmCM</w:t>
-      </w:r>
+      <w:proofErr w:type="spellStart"/>
+      <w:r>
+        <w:t>PtfmCM</w:t>
+      </w:r>
+      <w:proofErr w:type="spellEnd"/>
+      <w:r>
+        <w:t xml:space="preserve"> is now </w:t>
+      </w:r>
+      <w:proofErr w:type="spellStart"/>
+      <w:r>
+        <w:t>PtfmCMzt</w:t>
+      </w:r>
+      <w:proofErr w:type="spellEnd"/>
+      <w:r>
+        <w:t xml:space="preserve">, with </w:t>
+      </w:r>
+      <w:proofErr w:type="spellStart"/>
+      <w:r>
+        <w:t>PtfmCMzt</w:t>
+      </w:r>
+      <w:proofErr w:type="spellEnd"/>
+      <w:r>
+        <w:t xml:space="preserve"> = -</w:t>
+      </w:r>
+      <w:proofErr w:type="spellStart"/>
+      <w:r>
+        <w:t>PtfmCM</w:t>
+      </w:r>
+      <w:proofErr w:type="spellEnd"/>
     </w:p>
     <w:p>
       <w:pPr>
@@ -1152,7 +1410,23 @@
         </w:numPr>
       </w:pPr>
       <w:r>
-        <w:t>Corresponding inputs PtfmCMxt and PtfmCMyt have been added</w:t>
+        <w:t xml:space="preserve">Corresponding inputs </w:t>
+      </w:r>
+      <w:proofErr w:type="spellStart"/>
+      <w:r>
+        <w:t>PtfmCMxt</w:t>
+      </w:r>
+      <w:proofErr w:type="spellEnd"/>
+      <w:r>
+        <w:t xml:space="preserve"> and </w:t>
+      </w:r>
+      <w:proofErr w:type="spellStart"/>
+      <w:r>
+        <w:t>PtfmCMyt</w:t>
+      </w:r>
+      <w:proofErr w:type="spellEnd"/>
+      <w:r>
+        <w:t xml:space="preserve"> have been added</w:t>
       </w:r>
     </w:p>
     <w:p>
@@ -1166,11 +1440,37 @@
       <w:r>
         <w:t>The output decimation factor (</w:t>
       </w:r>
+      <w:proofErr w:type="spellStart"/>
       <w:r>
         <w:t>DecFact</w:t>
       </w:r>
-      <w:r>
-        <w:t>) has been converted to DT_out (DT_out = DT*DecFact)</w:t>
+      <w:proofErr w:type="spellEnd"/>
+      <w:r>
+        <w:t xml:space="preserve">) has been converted to </w:t>
+      </w:r>
+      <w:proofErr w:type="spellStart"/>
+      <w:r>
+        <w:t>DT_out</w:t>
+      </w:r>
+      <w:proofErr w:type="spellEnd"/>
+      <w:r>
+        <w:t xml:space="preserve"> (</w:t>
+      </w:r>
+      <w:proofErr w:type="spellStart"/>
+      <w:r>
+        <w:t>DT_out</w:t>
+      </w:r>
+      <w:proofErr w:type="spellEnd"/>
+      <w:r>
+        <w:t xml:space="preserve"> = DT*</w:t>
+      </w:r>
+      <w:proofErr w:type="spellStart"/>
+      <w:r>
+        <w:t>DecFact</w:t>
+      </w:r>
+      <w:proofErr w:type="spellEnd"/>
+      <w:r>
+        <w:t>)</w:t>
       </w:r>
     </w:p>
     <w:p>
@@ -1196,17 +1496,29 @@
       <w:r>
         <w:t xml:space="preserve">The </w:t>
       </w:r>
+      <w:proofErr w:type="spellStart"/>
       <w:r>
         <w:t>GBRevers</w:t>
       </w:r>
+      <w:proofErr w:type="spellEnd"/>
       <w:r>
         <w:t xml:space="preserve"> variable has been removed; input </w:t>
       </w:r>
+      <w:proofErr w:type="spellStart"/>
       <w:r>
         <w:t>GBRatio</w:t>
       </w:r>
-      <w:r>
-        <w:t xml:space="preserve"> must now be specified as a negative number if GBRevers was previously set to TRUE</w:t>
+      <w:proofErr w:type="spellEnd"/>
+      <w:r>
+        <w:t xml:space="preserve"> must now be specified as a negative number if </w:t>
+      </w:r>
+      <w:proofErr w:type="spellStart"/>
+      <w:r>
+        <w:t>GBRevers</w:t>
+      </w:r>
+      <w:proofErr w:type="spellEnd"/>
+      <w:r>
+        <w:t xml:space="preserve"> was previously set to TRUE</w:t>
       </w:r>
     </w:p>
     <w:p>
@@ -1217,8 +1529,21 @@
           <w:numId w:val="3"/>
         </w:numPr>
       </w:pPr>
-      <w:r>
-        <w:t>ElastoDyn’s blade input properties table no longer specifies AeroCent. Instead, i</w:t>
+      <w:proofErr w:type="spellStart"/>
+      <w:r>
+        <w:t>ElastoDyn’s</w:t>
+      </w:r>
+      <w:proofErr w:type="spellEnd"/>
+      <w:r>
+        <w:t xml:space="preserve"> blade input properties table no longer specifies </w:t>
+      </w:r>
+      <w:proofErr w:type="spellStart"/>
+      <w:r>
+        <w:t>AeroCent</w:t>
+      </w:r>
+      <w:proofErr w:type="spellEnd"/>
+      <w:r>
+        <w:t>. Instead, i</w:t>
       </w:r>
       <w:r>
         <w:t>t</w:t>
@@ -1229,15 +1554,33 @@
       <w:r>
         <w:t xml:space="preserve">the location of the pitch axis, </w:t>
       </w:r>
-      <w:r>
-        <w:t xml:space="preserve">PitchAxis, which is calculated as PitchAxis = 0.5 </w:t>
+      <w:proofErr w:type="spellStart"/>
+      <w:r>
+        <w:t>PitchAxis</w:t>
+      </w:r>
+      <w:proofErr w:type="spellEnd"/>
+      <w:r>
+        <w:t xml:space="preserve">, which is calculated as </w:t>
+      </w:r>
+      <w:proofErr w:type="spellStart"/>
+      <w:r>
+        <w:t>PitchAxis</w:t>
+      </w:r>
+      <w:proofErr w:type="spellEnd"/>
+      <w:r>
+        <w:t xml:space="preserve"> = 0.5 </w:t>
       </w:r>
       <w:r>
         <w:t>–</w:t>
       </w:r>
       <w:r>
-        <w:t xml:space="preserve"> AeroCent</w:t>
-      </w:r>
+        <w:t xml:space="preserve"> </w:t>
+      </w:r>
+      <w:proofErr w:type="spellStart"/>
+      <w:r>
+        <w:t>AeroCent</w:t>
+      </w:r>
+      <w:proofErr w:type="spellEnd"/>
       <w:r>
         <w:t>; the aerodynamic center will become part of AeroDyn in a future release</w:t>
       </w:r>
@@ -1251,21 +1594,42 @@
         </w:numPr>
       </w:pPr>
       <w:r>
-        <w:t>The OutList variables have been divided among the various FAST modules, and several outputs are no longer valid.</w:t>
+        <w:t xml:space="preserve">The </w:t>
+      </w:r>
+      <w:proofErr w:type="spellStart"/>
+      <w:r>
+        <w:t>OutList</w:t>
+      </w:r>
+      <w:proofErr w:type="spellEnd"/>
+      <w:r>
+        <w:t xml:space="preserve"> variables have been divided among the various FAST modules, and several outputs are no longer valid.</w:t>
       </w:r>
     </w:p>
     <w:p>
       <w:pPr>
         <w:pStyle w:val="Heading3"/>
       </w:pPr>
+      <w:proofErr w:type="spellStart"/>
       <w:r>
         <w:lastRenderedPageBreak/>
-        <w:t>Matlab Conversion Script</w:t>
-      </w:r>
-    </w:p>
-    <w:p>
-      <w:r>
-        <w:t>Because the changes to the input files are significant, we have created Matlab scripts to automatically convert FAST v7.x input files to FAST 8.00.00a-bjj input files.</w:t>
+        <w:t>Matlab</w:t>
+      </w:r>
+      <w:proofErr w:type="spellEnd"/>
+      <w:r>
+        <w:t xml:space="preserve"> Conversion Script</w:t>
+      </w:r>
+    </w:p>
+    <w:p>
+      <w:r>
+        <w:t xml:space="preserve">Because the changes to the input files are significant, we have created </w:t>
+      </w:r>
+      <w:proofErr w:type="spellStart"/>
+      <w:r>
+        <w:t>Matlab</w:t>
+      </w:r>
+      <w:proofErr w:type="spellEnd"/>
+      <w:r>
+        <w:t xml:space="preserve"> scripts to automatically convert FAST v7.x input files to FAST 8.00.00a-bjj input files.</w:t>
       </w:r>
       <w:r>
         <w:t xml:space="preserve"> </w:t>
@@ -1274,27 +1638,103 @@
         <w:t xml:space="preserve">The files you will need are included in the Simulation Toolbox, located in this directory of the FAST archive: </w:t>
       </w:r>
       <w:r>
-        <w:t>Utilities\SimulationToolbox\ConvertFASTVersions</w:t>
-      </w:r>
-    </w:p>
-    <w:p>
-      <w:r>
-        <w:t>We recommend that you add the Simulation Toolbox to your Matlab path so that you can access all of the routines defined in it:</w:t>
+        <w:t>Utilities\</w:t>
+      </w:r>
+      <w:proofErr w:type="spellStart"/>
+      <w:r>
+        <w:t>SimulationToolbox</w:t>
+      </w:r>
+      <w:proofErr w:type="spellEnd"/>
+      <w:r>
+        <w:t>\</w:t>
+      </w:r>
+      <w:proofErr w:type="spellStart"/>
+      <w:r>
+        <w:t>ConvertFASTVersions</w:t>
+      </w:r>
+      <w:proofErr w:type="spellEnd"/>
+    </w:p>
+    <w:p>
+      <w:r>
+        <w:t xml:space="preserve">We recommend that you add the Simulation Toolbox to your </w:t>
+      </w:r>
+      <w:proofErr w:type="spellStart"/>
+      <w:r>
+        <w:t>Matlab</w:t>
+      </w:r>
+      <w:proofErr w:type="spellEnd"/>
+      <w:r>
+        <w:t xml:space="preserve"> path so that you can access all of the routines defined in it:</w:t>
       </w:r>
     </w:p>
     <w:p>
       <w:pPr>
         <w:pStyle w:val="SourceCode"/>
       </w:pPr>
-      <w:r>
-        <w:t>FASTSimulationToolbox = '</w:t>
+      <w:proofErr w:type="spellStart"/>
+      <w:r>
+        <w:t>FASTSimulationToolbox</w:t>
+      </w:r>
+      <w:proofErr w:type="spellEnd"/>
+      <w:r>
+        <w:t xml:space="preserve"> = '</w:t>
       </w:r>
       <w:r>
         <w:rPr>
           <w:color w:val="4F81BD" w:themeColor="accent1"/>
         </w:rPr>
-        <w:t>C:\Users\bjonkman\FAST\UtilityCodes\SimulationToolbox</w:t>
-      </w:r>
+        <w:t>C</w:t>
+      </w:r>
+      <w:proofErr w:type="gramStart"/>
+      <w:r>
+        <w:rPr>
+          <w:color w:val="4F81BD" w:themeColor="accent1"/>
+        </w:rPr>
+        <w:t>:\</w:t>
+      </w:r>
+      <w:proofErr w:type="gramEnd"/>
+      <w:r>
+        <w:rPr>
+          <w:color w:val="4F81BD" w:themeColor="accent1"/>
+        </w:rPr>
+        <w:t>Users\</w:t>
+      </w:r>
+      <w:proofErr w:type="spellStart"/>
+      <w:r>
+        <w:rPr>
+          <w:color w:val="4F81BD" w:themeColor="accent1"/>
+        </w:rPr>
+        <w:t>bjonkman</w:t>
+      </w:r>
+      <w:proofErr w:type="spellEnd"/>
+      <w:r>
+        <w:rPr>
+          <w:color w:val="4F81BD" w:themeColor="accent1"/>
+        </w:rPr>
+        <w:t>\FAST\</w:t>
+      </w:r>
+      <w:proofErr w:type="spellStart"/>
+      <w:r>
+        <w:rPr>
+          <w:color w:val="4F81BD" w:themeColor="accent1"/>
+        </w:rPr>
+        <w:t>UtilityCodes</w:t>
+      </w:r>
+      <w:proofErr w:type="spellEnd"/>
+      <w:r>
+        <w:rPr>
+          <w:color w:val="4F81BD" w:themeColor="accent1"/>
+        </w:rPr>
+        <w:t>\</w:t>
+      </w:r>
+      <w:proofErr w:type="spellStart"/>
+      <w:r>
+        <w:rPr>
+          <w:color w:val="4F81BD" w:themeColor="accent1"/>
+        </w:rPr>
+        <w:t>SimulationToolbox</w:t>
+      </w:r>
+      <w:proofErr w:type="spellEnd"/>
       <w:r>
         <w:t>';</w:t>
       </w:r>
@@ -1303,17 +1743,61 @@
       <w:pPr>
         <w:pStyle w:val="SourceCode"/>
       </w:pPr>
-      <w:r>
-        <w:t>addpath( genpath( FASTSimulationToolbox ) );</w:t>
-      </w:r>
-    </w:p>
-    <w:p>
-      <w:r>
-        <w:t xml:space="preserve">An example showing how we converted the NREL CertTest input files for use with FAST v8.00.00a-bjj is included in the FAST archive: </w:t>
-      </w:r>
-      <w:r>
-        <w:t>CertTest\ConvertFiles.m</w:t>
-      </w:r>
+      <w:proofErr w:type="spellStart"/>
+      <w:proofErr w:type="gramStart"/>
+      <w:r>
+        <w:t>addpath</w:t>
+      </w:r>
+      <w:proofErr w:type="spellEnd"/>
+      <w:r>
+        <w:t>(</w:t>
+      </w:r>
+      <w:proofErr w:type="gramEnd"/>
+      <w:r>
+        <w:t xml:space="preserve"> </w:t>
+      </w:r>
+      <w:proofErr w:type="spellStart"/>
+      <w:r>
+        <w:t>genpath</w:t>
+      </w:r>
+      <w:proofErr w:type="spellEnd"/>
+      <w:r>
+        <w:t xml:space="preserve">( </w:t>
+      </w:r>
+      <w:proofErr w:type="spellStart"/>
+      <w:r>
+        <w:t>FASTSimulationToolbox</w:t>
+      </w:r>
+      <w:proofErr w:type="spellEnd"/>
+      <w:r>
+        <w:t xml:space="preserve"> ) );</w:t>
+      </w:r>
+    </w:p>
+    <w:p>
+      <w:r>
+        <w:t xml:space="preserve">An example showing how we converted the NREL </w:t>
+      </w:r>
+      <w:proofErr w:type="spellStart"/>
+      <w:r>
+        <w:t>CertTest</w:t>
+      </w:r>
+      <w:proofErr w:type="spellEnd"/>
+      <w:r>
+        <w:t xml:space="preserve"> input files for use with FAST v8.00.00a-bjj is included in the FAST archive: </w:t>
+      </w:r>
+      <w:proofErr w:type="spellStart"/>
+      <w:r>
+        <w:t>CertTest</w:t>
+      </w:r>
+      <w:proofErr w:type="spellEnd"/>
+      <w:r>
+        <w:t>\</w:t>
+      </w:r>
+      <w:proofErr w:type="spellStart"/>
+      <w:r>
+        <w:t>ConvertFiles.m</w:t>
+      </w:r>
+      <w:proofErr w:type="spellEnd"/>
       <w:r>
         <w:t xml:space="preserve">. You can use this script as a basis for helping </w:t>
       </w:r>
@@ -1376,11 +1860,21 @@
     </w:p>
     <w:p>
       <w:r>
-        <w:t>If your input file has pitch or yaw maneuvers, you may also provide the routine with the new rates (instead of the end times previously used). We have also provided a Matlab routine (</w:t>
-      </w:r>
+        <w:t xml:space="preserve">If your input file has pitch or yaw maneuvers, you may also provide the routine with the new rates (instead of the end times previously used). We have also provided a </w:t>
+      </w:r>
+      <w:proofErr w:type="spellStart"/>
+      <w:r>
+        <w:t>Matlab</w:t>
+      </w:r>
+      <w:proofErr w:type="spellEnd"/>
+      <w:r>
+        <w:t xml:space="preserve"> routine (</w:t>
+      </w:r>
+      <w:proofErr w:type="spellStart"/>
       <w:r>
         <w:t>CalculateYawAndPitchRates</w:t>
       </w:r>
+      <w:proofErr w:type="spellEnd"/>
       <w:r>
         <w:t>) that will calculate these rates</w:t>
       </w:r>
@@ -1398,12 +1892,23 @@
     </w:p>
     <w:p>
       <w:r>
-        <w:t xml:space="preserve">Please note that due to some of the changes in the coupling scheme of FAST v8, you may need to change the time steps in your existing models. (Currently, we use lock-step coupling, so ElastoDyn, ServoDyn, and FAST must have the same time step.) For example, we have noticed that the NREL 5-MW Baseline model must use </w:t>
-      </w:r>
-      <w:bookmarkStart w:id="2" w:name="_GoBack"/>
-      <w:bookmarkEnd w:id="2"/>
-      <w:r>
-        <w:t>a much smaller time step.</w:t>
+        <w:t xml:space="preserve">Please note that due to some of the changes in the coupling scheme of FAST v8, you may need to change the time steps in your existing models. (Currently, we use lock-step coupling, so </w:t>
+      </w:r>
+      <w:proofErr w:type="spellStart"/>
+      <w:r>
+        <w:t>ElastoDyn</w:t>
+      </w:r>
+      <w:proofErr w:type="spellEnd"/>
+      <w:r>
+        <w:t xml:space="preserve">, </w:t>
+      </w:r>
+      <w:proofErr w:type="spellStart"/>
+      <w:r>
+        <w:t>ServoDyn</w:t>
+      </w:r>
+      <w:proofErr w:type="spellEnd"/>
+      <w:r>
+        <w:t>, and FAST must have the same time step.) For example, we have noticed that the NREL 5-MW Baseline model must use a much smaller time step.</w:t>
       </w:r>
     </w:p>
     <w:p>
@@ -1421,12 +1926,14 @@
       <w:r>
         <w:t xml:space="preserve"> </w:t>
       </w:r>
+      <w:proofErr w:type="spellStart"/>
       <w:r>
         <w:rPr>
           <w:i/>
         </w:rPr>
         <w:t>makefile</w:t>
       </w:r>
+      <w:proofErr w:type="spellEnd"/>
       <w:r>
         <w:t xml:space="preserve"> or Windows® batch script containing the</w:t>
       </w:r>
@@ -1460,21 +1967,74 @@
         <w:t xml:space="preserve">are used to </w:t>
       </w:r>
       <w:r>
-        <w:t>generate the *_Types.f90 files for the component modules (i.e., ElastoDyn and ServoDyn).</w:t>
-      </w:r>
-    </w:p>
-    <w:p>
-      <w:r>
-        <w:t>Note: the current version of the Registry (Rev276) contains a bug, forcing the developer to manually remove unbalanced parenthesis in the ElastoDyn_Types.f90 file’s ED_Input_ExtrapInterp routine for all the input variables that have 3 array dimensions.</w:t>
+        <w:t xml:space="preserve">generate the *_Types.f90 files for the component modules (i.e., </w:t>
+      </w:r>
+      <w:proofErr w:type="spellStart"/>
+      <w:r>
+        <w:t>ElastoDyn</w:t>
+      </w:r>
+      <w:proofErr w:type="spellEnd"/>
+      <w:r>
+        <w:t xml:space="preserve"> and </w:t>
+      </w:r>
+      <w:proofErr w:type="spellStart"/>
+      <w:r>
+        <w:t>ServoDyn</w:t>
+      </w:r>
+      <w:proofErr w:type="spellEnd"/>
+      <w:r>
+        <w:t>).</w:t>
+      </w:r>
+    </w:p>
+    <w:p>
+      <w:r>
+        <w:t xml:space="preserve">Note: the current version of the Registry (Rev276) contains a bug, forcing the developer to manually remove unbalanced parenthesis in the ElastoDyn_Types.f90 file’s </w:t>
+      </w:r>
+      <w:proofErr w:type="spellStart"/>
+      <w:r>
+        <w:t>ED_Input_ExtrapInterp</w:t>
+      </w:r>
+      <w:proofErr w:type="spellEnd"/>
+      <w:r>
+        <w:t xml:space="preserve"> routine for all the input variables that have </w:t>
+      </w:r>
+      <w:proofErr w:type="gramStart"/>
+      <w:r>
+        <w:t>3</w:t>
+      </w:r>
+      <w:proofErr w:type="gramEnd"/>
+      <w:r>
+        <w:t xml:space="preserve"> array dimensions.</w:t>
       </w:r>
       <w:r>
         <w:t xml:space="preserve"> This routine also requires the </w:t>
       </w:r>
       <w:r>
-        <w:t>/assume:realloc_lhs</w:t>
-      </w:r>
-      <w:r>
-        <w:t xml:space="preserve"> compile switch available in IVF 12 (or another manual change to the ED_Input_ExtrapInterp routine).</w:t>
+        <w:t>/</w:t>
+      </w:r>
+      <w:proofErr w:type="spellStart"/>
+      <w:r>
+        <w:t>assume</w:t>
+      </w:r>
+      <w:proofErr w:type="gramStart"/>
+      <w:r>
+        <w:t>:realloc</w:t>
+      </w:r>
+      <w:proofErr w:type="gramEnd"/>
+      <w:r>
+        <w:t>_lhs</w:t>
+      </w:r>
+      <w:proofErr w:type="spellEnd"/>
+      <w:r>
+        <w:t xml:space="preserve"> compile switch available in IVF 12 (or another manual change to the </w:t>
+      </w:r>
+      <w:proofErr w:type="spellStart"/>
+      <w:r>
+        <w:t>ED_Input_ExtrapInterp</w:t>
+      </w:r>
+      <w:proofErr w:type="spellEnd"/>
+      <w:r>
+        <w:t xml:space="preserve"> routine).</w:t>
       </w:r>
     </w:p>
     <w:p>
@@ -1538,19 +2098,32 @@
         <w:pStyle w:val="Caption"/>
         <w:jc w:val="center"/>
       </w:pPr>
-      <w:bookmarkStart w:id="3" w:name="_Ref352753427"/>
+      <w:bookmarkStart w:id="14" w:name="_Ref352753427"/>
       <w:r>
         <w:t xml:space="preserve">Figure </w:t>
       </w:r>
-      <w:fldSimple w:instr=" SEQ Figure \* ARABIC ">
-        <w:r>
-          <w:rPr>
-            <w:noProof/>
-          </w:rPr>
-          <w:t>2</w:t>
-        </w:r>
-      </w:fldSimple>
-      <w:bookmarkEnd w:id="3"/>
+      <w:r>
+        <w:fldChar w:fldCharType="begin"/>
+      </w:r>
+      <w:r>
+        <w:instrText xml:space="preserve"> SEQ Figure \* ARABIC </w:instrText>
+      </w:r>
+      <w:r>
+        <w:fldChar w:fldCharType="separate"/>
+      </w:r>
+      <w:r>
+        <w:rPr>
+          <w:noProof/>
+        </w:rPr>
+        <w:t>2</w:t>
+      </w:r>
+      <w:r>
+        <w:rPr>
+          <w:noProof/>
+        </w:rPr>
+        <w:fldChar w:fldCharType="end"/>
+      </w:r>
+      <w:bookmarkEnd w:id="14"/>
       <w:r>
         <w:t>: Summary of Input and Output Files for FAST v8.00.00a-bjj</w:t>
       </w:r>
@@ -3387,7 +3960,7 @@
 </file>
 
 <file path=customXml/itemProps1.xml><?xml version="1.0" encoding="utf-8"?>
-<ds:datastoreItem xmlns:ds="http://schemas.openxmlformats.org/officeDocument/2006/customXml" ds:itemID="{A16B5E4E-B864-404E-BB60-2912352B8825}">
+<ds:datastoreItem xmlns:ds="http://schemas.openxmlformats.org/officeDocument/2006/customXml" ds:itemID="{9B937F0C-B91E-4EEA-A5C0-EACF2540D1C2}">
   <ds:schemaRefs>
     <ds:schemaRef ds:uri="http://schemas.openxmlformats.org/officeDocument/2006/bibliography"/>
   </ds:schemaRefs>

</xml_diff>